<commit_message>
Coorection of Word document
</commit_message>
<xml_diff>
--- a/NBA_Shooting_Project_PresResults.docx
+++ b/NBA_Shooting_Project_PresResults.docx
@@ -73,7 +73,13 @@
         <w:jc w:val="both"/>
       </w:pPr>
       <w:r>
-        <w:t xml:space="preserve">Principal dataset is sent by a private third-party. After describing all features included in the dataset, a </w:t>
+        <w:t xml:space="preserve">Principal dataset is sent by a private third-party. After </w:t>
+      </w:r>
+      <w:r>
+        <w:t>collecting</w:t>
+      </w:r>
+      <w:r>
+        <w:t xml:space="preserve"> the dataset, a </w:t>
       </w:r>
       <w:r>
         <w:rPr>
@@ -93,7 +99,18 @@
         <w:t>new independent variables were created</w:t>
       </w:r>
       <w:r>
-        <w:t xml:space="preserve"> to include them as inputs in ML algorithms. A brief </w:t>
+        <w:t xml:space="preserve"> to include them as inputs in ML algorithms. </w:t>
+      </w:r>
+      <w:r>
+        <w:t>All features can be found in the df_cleaned_shots.csv document on Line A. Their name make it easy to understand the meaning of a variable. New data issued from feature engineering process can be found in the data_dl_cleaning Python file.</w:t>
+      </w:r>
+    </w:p>
+    <w:p>
+      <w:pPr>
+        <w:jc w:val="both"/>
+      </w:pPr>
+      <w:r>
+        <w:t xml:space="preserve">A brief </w:t>
       </w:r>
       <w:r>
         <w:rPr>
@@ -133,9 +150,6 @@
       <w:r>
         <w:t>).</w:t>
       </w:r>
-      <w:r>
-        <w:t xml:space="preserve"> This projects is clearly a binary classification.</w:t>
-      </w:r>
     </w:p>
     <w:p>
       <w:pPr>
@@ -150,7 +164,13 @@
         <w:jc w:val="both"/>
       </w:pPr>
       <w:r>
-        <w:t xml:space="preserve">The dataset received contains information regarding all plays from 2020-2021 season (shots, fouls, rebounds, turnovers…). It consists in 541,348 samples (individuals) and 44 features (variables). The object of this research is to focus only on shooting plays (shot is made or not) and features having a potential impact on shooting results. Therefore, after filtering and eliminating bad quality data (missing values mainly), </w:t>
+        <w:t>The dataset received contains information regarding all plays from</w:t>
+      </w:r>
+      <w:r>
+        <w:t xml:space="preserve"> the</w:t>
+      </w:r>
+      <w:r>
+        <w:t xml:space="preserve"> 2020-2021 season (shots, fouls, rebounds, turnovers…). It consists in 541,348 samples (individuals) and 44 features (variables). The object of this research is to focus only on shooting plays (shot is made or not) and features having a potential impact on shooting results. Therefore, after filtering and eliminating bad quality data (missing values mainly), </w:t>
       </w:r>
       <w:r>
         <w:rPr>
@@ -209,10 +229,13 @@
         <w:t>WHERE the shot is taken</w:t>
       </w:r>
       <w:r>
-        <w:t xml:space="preserve"> (shot distance, shooting areas). The annex A presents features originally present in the dataset and features issued from features engineering (creation of new variables).</w:t>
-      </w:r>
-      <w:r>
-        <w:t xml:space="preserve"> In total, </w:t>
+        <w:t xml:space="preserve"> (shot distance, shooting areas). </w:t>
+      </w:r>
+      <w:r>
+        <w:t>After the feature engineering process</w:t>
+      </w:r>
+      <w:r>
+        <w:t xml:space="preserve">, </w:t>
       </w:r>
       <w:r>
         <w:rPr>
@@ -258,7 +281,7 @@
         <w:t xml:space="preserve">It is to be noticed that </w:t>
       </w:r>
       <w:r>
-        <w:t>datas regarding defensive plays (distance between defensive player and shooter, who is the direct defensive player, …) are not included which is unfortunate as they are main features to explain the difficulty of a shot taken.</w:t>
+        <w:t>data regarding defensive plays (distance between defensive player and shooter, who is the direct defensive player, …) are not included which is unfortunate as they are main features to explain the difficulty of a shot taken.</w:t>
       </w:r>
     </w:p>
     <w:p>
@@ -300,49 +323,69 @@
         <w:t xml:space="preserve"> and by far</w:t>
       </w:r>
       <w:r>
-        <w:rPr>
-          <w:b/>
-          <w:bCs/>
-        </w:rPr>
+        <w:t xml:space="preserve"> despite the fact that they are </w:t>
+      </w:r>
+      <w:r>
+        <w:t xml:space="preserve">the </w:t>
+      </w:r>
+      <w:r>
+        <w:rPr>
+          <w:b/>
+          <w:bCs/>
+        </w:rPr>
+        <w:t xml:space="preserve">less </w:t>
+      </w:r>
+      <w:r>
+        <w:rPr>
+          <w:b/>
+          <w:bCs/>
+        </w:rPr>
+        <w:t>efficient players</w:t>
+      </w:r>
+      <w:r>
+        <w:t xml:space="preserve"> (</w:t>
+      </w:r>
+      <w:r>
+        <w:t>less than 45%</w:t>
+      </w:r>
+      <w:r>
+        <w:t>). In the meantime, it is to be underlined that Small Forwards (SF) are players who clearly shoot less than others with a modest efficiency (</w:t>
+      </w:r>
+      <w:r>
+        <w:t>around 46%)</w:t>
+      </w:r>
+      <w:r>
+        <w:t>.</w:t>
+      </w:r>
+      <w:r>
         <w:t xml:space="preserve"> </w:t>
       </w:r>
       <w:r>
-        <w:t xml:space="preserve">(plot bars) despite the fact that they are </w:t>
-      </w:r>
-      <w:r>
-        <w:t xml:space="preserve">the </w:t>
-      </w:r>
-      <w:r>
-        <w:rPr>
-          <w:b/>
-          <w:bCs/>
-        </w:rPr>
-        <w:t xml:space="preserve">less </w:t>
-      </w:r>
-      <w:r>
-        <w:rPr>
-          <w:b/>
-          <w:bCs/>
-        </w:rPr>
-        <w:t>efficient players</w:t>
-      </w:r>
-      <w:r>
-        <w:t xml:space="preserve"> (</w:t>
-      </w:r>
-      <w:r>
-        <w:t>less than 45% for both categories</w:t>
-      </w:r>
-      <w:r>
-        <w:t>). In the meantime, it is to be underlined that Small Forwards (SF) are players who clearly shoot less than others with a modest efficiency (</w:t>
-      </w:r>
-      <w:r>
-        <w:t>around 46%) which is a bit far from other players shooting inside the 3-points line</w:t>
-      </w:r>
-      <w:r>
-        <w:t xml:space="preserve"> such as Centers and Power Forward</w:t>
-      </w:r>
-      <w:r>
-        <w:t xml:space="preserve"> (55%</w:t>
+        <w:rPr>
+          <w:b/>
+          <w:bCs/>
+        </w:rPr>
+        <w:t>Centers and Power Forward</w:t>
+      </w:r>
+      <w:r>
+        <w:rPr>
+          <w:b/>
+          <w:bCs/>
+        </w:rPr>
+        <w:t xml:space="preserve"> </w:t>
+      </w:r>
+      <w:r>
+        <w:rPr>
+          <w:b/>
+          <w:bCs/>
+        </w:rPr>
+        <w:t>are the most efficient but shoot less than others</w:t>
+      </w:r>
+      <w:r>
+        <w:t xml:space="preserve"> </w:t>
+      </w:r>
+      <w:r>
+        <w:t>(55%</w:t>
       </w:r>
       <w:r>
         <w:t xml:space="preserve"> of</w:t>
@@ -354,7 +397,10 @@
         <w:t xml:space="preserve"> respectively</w:t>
       </w:r>
       <w:r>
-        <w:t xml:space="preserve">). Clearly the position will have an impact in the ML algorithms predictions. </w:t>
+        <w:t xml:space="preserve">). </w:t>
+      </w:r>
+      <w:r>
+        <w:t>Therefore, we can imagine that teams prefer shooting from three or attacking the circle coming from outside the paint as Guards tend to shoot further than C, PF or SF.</w:t>
       </w:r>
     </w:p>
     <w:p>
@@ -491,13 +537,40 @@
         <w:t>Players from all positions have a general interest in shooting from this area as it is well shown by the graph 2-b</w:t>
       </w:r>
       <w:r>
-        <w:t xml:space="preserve">. Indeed, players from the League </w:t>
+        <w:t xml:space="preserve">. Indeed, </w:t>
+      </w:r>
+      <w:r>
+        <w:t xml:space="preserve">for each position, </w:t>
+      </w:r>
+      <w:r>
+        <w:t xml:space="preserve">players </w:t>
       </w:r>
       <w:r>
         <w:t>made</w:t>
       </w:r>
       <w:r>
-        <w:t xml:space="preserve"> between 12,000 and 6,000 shots from there, depending on the players positions, which is a huge amount in comparison with the second most used area (middle area in the paint or Short Paint Shots on the graph) with a maximum of 4,500 shots taken by Point Guards from there.</w:t>
+        <w:t xml:space="preserve"> a total of</w:t>
+      </w:r>
+      <w:r>
+        <w:t xml:space="preserve"> between 12,000 and 6,000 shots from there </w:t>
+      </w:r>
+      <w:r>
+        <w:t>(</w:t>
+      </w:r>
+      <w:r>
+        <w:t>depending on the players</w:t>
+      </w:r>
+      <w:r>
+        <w:t>’</w:t>
+      </w:r>
+      <w:r>
+        <w:t xml:space="preserve"> positions</w:t>
+      </w:r>
+      <w:r>
+        <w:t>)</w:t>
+      </w:r>
+      <w:r>
+        <w:t xml:space="preserve"> which is a huge amount in comparison with the second most used area (middle area in the paint or Short Paint Shots on the graph) with a maximum of 4,500 shots taken by Point Guards from there.</w:t>
       </w:r>
     </w:p>
     <w:p>
@@ -530,7 +603,13 @@
         <w:t xml:space="preserve"> (both positions and </w:t>
       </w:r>
       <w:r>
-        <w:t xml:space="preserve">all 3 areas combined for almost 24,000 shots taken). But it is also to notice that </w:t>
+        <w:t>all 3</w:t>
+      </w:r>
+      <w:r>
+        <w:t>pts</w:t>
+      </w:r>
+      <w:r>
+        <w:t xml:space="preserve"> areas combined for almost 24,000 shots taken). But it is also to notice that </w:t>
       </w:r>
       <w:r>
         <w:rPr>
@@ -755,10 +834,16 @@
         <w:t>to analyze if the time elapsed had an impact on the quality of the shot</w:t>
       </w:r>
       <w:r>
-        <w:t>s taken by players from the NBA League</w:t>
-      </w:r>
-      <w:r>
-        <w:t xml:space="preserve">. The following graph 3 represents number of shots made and missed and the efficiency by </w:t>
+        <w:t>s taken by players</w:t>
+      </w:r>
+      <w:r>
+        <w:t xml:space="preserve">. The following graph 3 represents number of shots made and missed </w:t>
+      </w:r>
+      <w:r>
+        <w:t>for every</w:t>
+      </w:r>
+      <w:r>
+        <w:t xml:space="preserve"> </w:t>
       </w:r>
       <w:r>
         <w:rPr>
@@ -820,7 +905,7 @@
           <w:b/>
           <w:bCs/>
         </w:rPr>
-        <w:t xml:space="preserve"> in weighted average (45.5%)</w:t>
+        <w:t xml:space="preserve"> in average (45.5%)</w:t>
       </w:r>
       <w:r>
         <w:rPr>
@@ -925,13 +1010,13 @@
         <w:t>wo</w:t>
       </w:r>
       <w:r>
-        <w:t xml:space="preserve"> algorithms were considered to predict the result of a shot </w:t>
-      </w:r>
-      <w:r>
-        <w:t>(binary prediction)</w:t>
-      </w:r>
-      <w:r>
-        <w:t xml:space="preserve">. Considering the number of features who is really high (62 including dummy variables), a </w:t>
+        <w:t xml:space="preserve"> algorithms</w:t>
+      </w:r>
+      <w:r>
+        <w:t xml:space="preserve"> </w:t>
+      </w:r>
+      <w:r>
+        <w:t xml:space="preserve">were considered to predict the result of a shot (binary prediction). Considering the number of features who is really high (62 including dummy variables), a </w:t>
       </w:r>
       <w:r>
         <w:rPr>
@@ -960,13 +1045,7 @@
         <w:t>were</w:t>
       </w:r>
       <w:r>
-        <w:t xml:space="preserve"> done but results were almost the same that those using </w:t>
-      </w:r>
-      <w:r>
-        <w:t>hyperparameters</w:t>
-      </w:r>
-      <w:r>
-        <w:t xml:space="preserve"> set by default.</w:t>
+        <w:t xml:space="preserve"> done but results were almost the same that those using hyperparameters set by default.</w:t>
       </w:r>
       <w:r>
         <w:t xml:space="preserve"> Optimization process</w:t>
@@ -986,17 +1065,44 @@
         <w:jc w:val="both"/>
       </w:pPr>
       <w:r>
-        <w:t xml:space="preserve">To compare those algorithms, we use </w:t>
-      </w:r>
-      <w:r>
-        <w:rPr>
-          <w:b/>
-          <w:bCs/>
-        </w:rPr>
-        <w:t>confusion matrixes</w:t>
-      </w:r>
-      <w:r>
-        <w:t xml:space="preserve"> classifying the actual and predicted values as ‘made’ or ‘missed’ shots. Results are shown in the below matrixes.</w:t>
+        <w:t xml:space="preserve">To compare those algorithms we use </w:t>
+      </w:r>
+      <w:r>
+        <w:rPr>
+          <w:b/>
+          <w:bCs/>
+        </w:rPr>
+        <w:t>confusion matri</w:t>
+      </w:r>
+      <w:r>
+        <w:rPr>
+          <w:b/>
+          <w:bCs/>
+        </w:rPr>
+        <w:t>c</w:t>
+      </w:r>
+      <w:r>
+        <w:rPr>
+          <w:b/>
+          <w:bCs/>
+        </w:rPr>
+        <w:t>es</w:t>
+      </w:r>
+      <w:r>
+        <w:rPr>
+          <w:b/>
+          <w:bCs/>
+        </w:rPr>
+        <w:t>,</w:t>
+      </w:r>
+      <w:r>
+        <w:t xml:space="preserve"> classifying the actual and predicted values as ‘made’ or ‘missed’ shots. Results are shown in the below matri</w:t>
+      </w:r>
+      <w:r>
+        <w:t>c</w:t>
+      </w:r>
+      <w:r>
+        <w:t>es.</w:t>
       </w:r>
     </w:p>
     <w:p>
@@ -1303,14 +1409,7 @@
                 <w:sz w:val="20"/>
                 <w:szCs w:val="20"/>
               </w:rPr>
-              <w:t>Recall (</w:t>
-            </w:r>
-            <w:r>
-              <w:rPr>
-                <w:sz w:val="20"/>
-                <w:szCs w:val="20"/>
-              </w:rPr>
-              <w:t>TP / (TP +  F</w:t>
+              <w:t>Recall (TP / (TP +  F</w:t>
             </w:r>
             <w:r>
               <w:rPr>
@@ -1324,14 +1423,7 @@
                 <w:sz w:val="20"/>
                 <w:szCs w:val="20"/>
               </w:rPr>
-              <w:t>)</w:t>
-            </w:r>
-            <w:r>
-              <w:rPr>
-                <w:sz w:val="20"/>
-                <w:szCs w:val="20"/>
-              </w:rPr>
-              <w:t>)</w:t>
+              <w:t>))</w:t>
             </w:r>
           </w:p>
         </w:tc>
@@ -1831,7 +1923,21 @@
           <w:b/>
           <w:bCs/>
         </w:rPr>
-        <w:t>the accuracy scores are 60.8% for random forest and 61.2% for XG Boost making them relatively equivalent regarding the results</w:t>
+        <w:t>the</w:t>
+      </w:r>
+      <w:r>
+        <w:rPr>
+          <w:b/>
+          <w:bCs/>
+        </w:rPr>
+        <w:t xml:space="preserve"> general</w:t>
+      </w:r>
+      <w:r>
+        <w:rPr>
+          <w:b/>
+          <w:bCs/>
+        </w:rPr>
+        <w:t xml:space="preserve"> accuracy scores are 60.8% for random forest and 61.2% for XG Boost making them relatively equivalent regarding the results</w:t>
       </w:r>
       <w:r>
         <w:t xml:space="preserve">. Missed and made shots are relatively well balanced in the outcome tested (y_test in the code) and it seems that </w:t>
@@ -1841,7 +1947,14 @@
           <w:b/>
           <w:bCs/>
         </w:rPr>
-        <w:t xml:space="preserve">models have a more important </w:t>
+        <w:t xml:space="preserve">models have a </w:t>
+      </w:r>
+      <w:r>
+        <w:rPr>
+          <w:b/>
+          <w:bCs/>
+        </w:rPr>
+        <w:t xml:space="preserve">bigger </w:t>
       </w:r>
       <w:r>
         <w:rPr>
@@ -1885,7 +1998,37 @@
         <w:jc w:val="both"/>
       </w:pPr>
       <w:r>
-        <w:t xml:space="preserve">Reducing the number of measures using a dimension reduction analysis (PCA) might be a good project to test the algorithms with less complex dataset. Moreover, some really important variables that could explain results of shots were not included in this project as they were missing within original dataset. But including features regarding the shooting defense (distance between shooter and defensive player, shooter is taller or smaller than defensive player, …) appear to be primordial to build a more stable and reliable algorithm… </w:t>
+        <w:t>Reducing the number of measures</w:t>
+      </w:r>
+      <w:r>
+        <w:t xml:space="preserve"> and finding collinearity</w:t>
+      </w:r>
+      <w:r>
+        <w:t xml:space="preserve"> using a dimension reduction analysis (PCA) might be a good project to test the algorithms with less complex dataset. </w:t>
+      </w:r>
+      <w:r>
+        <w:t>On the opposite</w:t>
+      </w:r>
+      <w:r>
+        <w:t xml:space="preserve">, </w:t>
+      </w:r>
+      <w:r>
+        <w:t xml:space="preserve">we could add features as significant </w:t>
+      </w:r>
+      <w:r>
+        <w:t xml:space="preserve">variables were not included in this project as they were missing within original dataset. But including features regarding the shooting defense (distance between shooter and defensive player, shooter is taller or smaller than defensive player, …) appear to be </w:t>
+      </w:r>
+      <w:r>
+        <w:t>interesting</w:t>
+      </w:r>
+      <w:r>
+        <w:t xml:space="preserve"> to build a more stable</w:t>
+      </w:r>
+      <w:r>
+        <w:t>, accurate and</w:t>
+      </w:r>
+      <w:r>
+        <w:t xml:space="preserve"> reliable algorithm… </w:t>
       </w:r>
     </w:p>
     <w:sectPr>

</xml_diff>

<commit_message>
modification of word file
</commit_message>
<xml_diff>
--- a/NBA_Shooting_Project_PresResults.docx
+++ b/NBA_Shooting_Project_PresResults.docx
@@ -102,7 +102,15 @@
         <w:t xml:space="preserve"> to include them as inputs in ML algorithms. </w:t>
       </w:r>
       <w:r>
-        <w:t>All features can be found in the df_cleaned_shots.csv document on Line A. Their name make it easy to understand the meaning of a variable. New data issued from feature engineering process can be found in the data_dl_cleaning Python file.</w:t>
+        <w:t xml:space="preserve">All features can be found in the df_cleaned_shots.csv document on Line A. Their name make it easy to understand the meaning of a variable. New data issued from feature engineering process can be found in the </w:t>
+      </w:r>
+      <w:proofErr w:type="spellStart"/>
+      <w:r>
+        <w:t>data_dl_cleaning</w:t>
+      </w:r>
+      <w:proofErr w:type="spellEnd"/>
+      <w:r>
+        <w:t xml:space="preserve"> Python file.</w:t>
       </w:r>
     </w:p>
     <w:p>
@@ -306,7 +314,19 @@
         <w:t xml:space="preserve"> 1</w:t>
       </w:r>
       <w:r>
-        <w:t xml:space="preserve"> shows the distribution of shots taken by position. Clearly, we can assess that </w:t>
+        <w:t xml:space="preserve"> shows the distribution of shots taken by position</w:t>
+      </w:r>
+      <w:r>
+        <w:t>s</w:t>
+      </w:r>
+      <w:r>
+        <w:t>. Clearly,</w:t>
+      </w:r>
+      <w:r>
+        <w:t xml:space="preserve"> </w:t>
+      </w:r>
+      <w:r>
+        <w:t xml:space="preserve">we can assess that </w:t>
       </w:r>
       <w:r>
         <w:rPr>
@@ -326,9 +346,6 @@
         <w:t xml:space="preserve"> despite the fact that they are </w:t>
       </w:r>
       <w:r>
-        <w:t xml:space="preserve">the </w:t>
-      </w:r>
-      <w:r>
         <w:rPr>
           <w:b/>
           <w:bCs/>
@@ -340,15 +357,25 @@
           <w:b/>
           <w:bCs/>
         </w:rPr>
-        <w:t>efficient players</w:t>
-      </w:r>
-      <w:r>
-        <w:t xml:space="preserve"> (</w:t>
+        <w:t xml:space="preserve">efficient </w:t>
+      </w:r>
+      <w:r>
+        <w:rPr>
+          <w:b/>
+          <w:bCs/>
+        </w:rPr>
+        <w:t xml:space="preserve">than other players </w:t>
+      </w:r>
+      <w:r>
+        <w:t>(</w:t>
       </w:r>
       <w:r>
         <w:t>less than 45%</w:t>
       </w:r>
       <w:r>
+        <w:t xml:space="preserve"> for the Field Goal %</w:t>
+      </w:r>
+      <w:r>
         <w:t>). In the meantime, it is to be underlined that Small Forwards (SF) are players who clearly shoot less than others with a modest efficiency (</w:t>
       </w:r>
       <w:r>
@@ -379,28 +406,67 @@
           <w:b/>
           <w:bCs/>
         </w:rPr>
-        <w:t>are the most efficient but shoot less than others</w:t>
-      </w:r>
-      <w:r>
-        <w:t xml:space="preserve"> </w:t>
-      </w:r>
-      <w:r>
-        <w:t>(55%</w:t>
-      </w:r>
-      <w:r>
-        <w:t xml:space="preserve"> of</w:t>
-      </w:r>
-      <w:r>
-        <w:t xml:space="preserve"> efficiency and 48%</w:t>
-      </w:r>
-      <w:r>
-        <w:t xml:space="preserve"> respectively</w:t>
-      </w:r>
-      <w:r>
-        <w:t xml:space="preserve">). </w:t>
-      </w:r>
-      <w:r>
-        <w:t>Therefore, we can imagine that teams prefer shooting from three or attacking the circle coming from outside the paint as Guards tend to shoot further than C, PF or SF.</w:t>
+        <w:t>are the most efficient</w:t>
+      </w:r>
+      <w:r>
+        <w:rPr>
+          <w:b/>
+          <w:bCs/>
+        </w:rPr>
+        <w:t xml:space="preserve"> players </w:t>
+      </w:r>
+      <w:r>
+        <w:t>(</w:t>
+      </w:r>
+      <w:r>
+        <w:t xml:space="preserve">with </w:t>
+      </w:r>
+      <w:r>
+        <w:t>55% of efficiency and 48%</w:t>
+      </w:r>
+      <w:r>
+        <w:t xml:space="preserve"> of accuracy</w:t>
+      </w:r>
+      <w:r>
+        <w:t xml:space="preserve"> respectively)</w:t>
+      </w:r>
+      <w:r>
+        <w:rPr>
+          <w:b/>
+          <w:bCs/>
+        </w:rPr>
+        <w:t xml:space="preserve"> but </w:t>
+      </w:r>
+      <w:r>
+        <w:rPr>
+          <w:b/>
+          <w:bCs/>
+        </w:rPr>
+        <w:t>their numbers of shots taken are inferior than those of players such as PG and SG players who shoot from longer distances</w:t>
+      </w:r>
+      <w:r>
+        <w:t xml:space="preserve">. </w:t>
+      </w:r>
+      <w:r>
+        <w:t>Therefore, we can imagine that teams prefer shooting from three</w:t>
+      </w:r>
+      <w:r>
+        <w:t xml:space="preserve"> points spots</w:t>
+      </w:r>
+      <w:r>
+        <w:t xml:space="preserve"> or attacking the circle coming from outside the paint as Guards tend to </w:t>
+      </w:r>
+      <w:r>
+        <w:t xml:space="preserve">take much more shots </w:t>
+      </w:r>
+      <w:r>
+        <w:t xml:space="preserve">than </w:t>
+      </w:r>
+      <w:r>
+        <w:t>players remaining close to the basket and in the paint</w:t>
+      </w:r>
+      <w:r>
+        <w:t>.</w:t>
       </w:r>
     </w:p>
     <w:p>
@@ -485,188 +551,72 @@
         <w:jc w:val="both"/>
       </w:pPr>
       <w:r>
-        <w:t>On the graph 2-a, we clearly notice that shooting areas have an impact on shot</w:t>
-      </w:r>
-      <w:r>
-        <w:t>s</w:t>
-      </w:r>
-      <w:r>
-        <w:t xml:space="preserve"> result</w:t>
-      </w:r>
-      <w:r>
-        <w:t>s</w:t>
-      </w:r>
-      <w:r>
-        <w:t xml:space="preserve">. As expected, shot </w:t>
-      </w:r>
-      <w:r>
-        <w:rPr>
-          <w:b/>
-          <w:bCs/>
-        </w:rPr>
-        <w:t>under the circle is the most used and efficient weapon in Basket-Ball</w:t>
-      </w:r>
-      <w:r>
-        <w:t xml:space="preserve">. It is the only area where </w:t>
-      </w:r>
-      <w:r>
-        <w:rPr>
-          <w:b/>
-          <w:bCs/>
-        </w:rPr>
-        <w:t xml:space="preserve">efficiency is </w:t>
-      </w:r>
-      <w:r>
-        <w:rPr>
-          <w:b/>
-          <w:bCs/>
-        </w:rPr>
-        <w:t>better</w:t>
-      </w:r>
-      <w:r>
-        <w:rPr>
-          <w:b/>
-          <w:bCs/>
-        </w:rPr>
-        <w:t xml:space="preserve"> than 50%.</w:t>
-      </w:r>
+        <w:t xml:space="preserve">It was also important to study the role attributed to each type of player. I decided to conduct an analysis aiming at visualizing who shoots and when. The following graph 2 shows curves displaying numbers of made shots by position and through different time intervals. What can be highlighted through this graph is the volatile curve for PG players. The curve contains four peaks, each of them appearing at the end of every quarter of an NBA game. We can conclude that those players take responsibilities when it comes to finish a quarter by making more shots during those time intervals. While no important information is extracted from SG and PF curves, it is to be noted that C and SF curves tend to decrease in an important way during the second half. </w:t>
+      </w:r>
+    </w:p>
+    <w:p>
+      <w:pPr>
+        <w:jc w:val="both"/>
+      </w:pPr>
+      <w:r>
+        <w:t xml:space="preserve">While it is clear that the most used areas, all players’ positions combined, are areas within the paint (under the circle and short paint shot), it was interesting to study the distribution of shots for less used areas. The heatmap fig 3-b demonstrates that, except for Centers, the most used spots are those facing the basket circle and behind the 3pts line. Indeed, PG, SG, SF, PF players tend to prefer shooting from 3pts Top Left, Top Right and </w:t>
+      </w:r>
+      <w:r>
+        <w:t>Middle</w:t>
+      </w:r>
+      <w:r>
+        <w:t xml:space="preserve"> areas in comparison with other areas. </w:t>
+      </w:r>
+      <w:r>
+        <w:t>As seen in fig 3, d</w:t>
+      </w:r>
+      <w:r>
+        <w:t>espite having a better accuracy percentage, 2 pts areas outside the paint are significantly underused</w:t>
+      </w:r>
+      <w:r>
+        <w:t>, showing that nowadays, players focus on shooting from long distance.</w:t>
+      </w:r>
+    </w:p>
+    <w:p>
+      <w:pPr>
+        <w:jc w:val="both"/>
+      </w:pPr>
+      <w:r>
+        <w:t xml:space="preserve">In the </w:t>
+      </w:r>
+      <w:proofErr w:type="spellStart"/>
+      <w:r>
+        <w:t>Jupyter</w:t>
+      </w:r>
+      <w:proofErr w:type="spellEnd"/>
       <w:r>
         <w:t xml:space="preserve"> </w:t>
       </w:r>
-      <w:r>
-        <w:t>Players from all positions have a general interest in shooting from this area as it is well shown by the graph 2-b</w:t>
-      </w:r>
-      <w:r>
-        <w:t xml:space="preserve">. Indeed, </w:t>
-      </w:r>
-      <w:r>
-        <w:t xml:space="preserve">for each position, </w:t>
-      </w:r>
-      <w:r>
-        <w:t xml:space="preserve">players </w:t>
-      </w:r>
-      <w:r>
-        <w:t>made</w:t>
-      </w:r>
-      <w:r>
-        <w:t xml:space="preserve"> a total of</w:t>
-      </w:r>
-      <w:r>
-        <w:t xml:space="preserve"> between 12,000 and 6,000 shots from there </w:t>
-      </w:r>
-      <w:r>
-        <w:t>(</w:t>
-      </w:r>
-      <w:r>
-        <w:t>depending on the players</w:t>
-      </w:r>
-      <w:r>
-        <w:t>’</w:t>
-      </w:r>
-      <w:r>
-        <w:t xml:space="preserve"> positions</w:t>
-      </w:r>
-      <w:r>
-        <w:t>)</w:t>
-      </w:r>
-      <w:r>
-        <w:t xml:space="preserve"> which is a huge amount in comparison with the second most used area (middle area in the paint or Short Paint Shots on the graph) with a maximum of 4,500 shots taken by Point Guards from there.</w:t>
+      <w:proofErr w:type="spellStart"/>
+      <w:r>
+        <w:t>scipt</w:t>
+      </w:r>
+      <w:proofErr w:type="spellEnd"/>
+      <w:r>
+        <w:t>, an interactive tree map has been realized and indicates the FG% per areas and positions and highlights the overused areas or underused areas. In annex, a screenshot of such a graph has been pasted.</w:t>
       </w:r>
     </w:p>
     <w:p>
       <w:pPr>
         <w:jc w:val="both"/>
       </w:pPr>
-      <w:r>
-        <w:t>In the meantime</w:t>
-      </w:r>
-      <w:r>
-        <w:t>, 3pt</w:t>
-      </w:r>
-      <w:r>
-        <w:t>s</w:t>
-      </w:r>
-      <w:r>
-        <w:t>-shots</w:t>
-      </w:r>
-      <w:r>
-        <w:t xml:space="preserve"> areas such as </w:t>
-      </w:r>
-      <w:r>
-        <w:rPr>
-          <w:b/>
-          <w:bCs/>
-        </w:rPr>
-        <w:t>3pts top right, top left and facing the circle with a distance less than 27 feet are also important areas for PG and SG</w:t>
-      </w:r>
-      <w:r>
-        <w:t xml:space="preserve"> (both positions and </w:t>
-      </w:r>
-      <w:r>
-        <w:t>all 3</w:t>
-      </w:r>
-      <w:r>
-        <w:t>pts</w:t>
-      </w:r>
-      <w:r>
-        <w:t xml:space="preserve"> areas combined for almost 24,000 shots taken). But it is also to notice that </w:t>
-      </w:r>
-      <w:r>
-        <w:rPr>
-          <w:b/>
-          <w:bCs/>
-        </w:rPr>
-        <w:t>Power Forward players, who, in the past, used to work and exist mainly in the paint tend to take shots from longer distance</w:t>
-      </w:r>
-      <w:r>
-        <w:t xml:space="preserve"> </w:t>
-      </w:r>
-      <w:r>
-        <w:rPr>
-          <w:b/>
-          <w:bCs/>
-        </w:rPr>
-        <w:t>than Centers</w:t>
-      </w:r>
-      <w:r>
-        <w:t xml:space="preserve"> and have a shooting chart almost equivalent to the one of Small Forward players.</w:t>
-      </w:r>
     </w:p>
     <w:p>
       <w:pPr>
         <w:jc w:val="both"/>
       </w:pPr>
       <w:r>
-        <w:t xml:space="preserve">Regarding </w:t>
-      </w:r>
-      <w:r>
-        <w:rPr>
-          <w:b/>
-          <w:bCs/>
-        </w:rPr>
-        <w:t xml:space="preserve">2pts shooting or 3pts corners areas outside of the paint, we can conclude that NBA players avoid these areas </w:t>
-      </w:r>
-      <w:r>
-        <w:t>considering the small amount of shots made from all positions</w:t>
-      </w:r>
-      <w:r>
-        <w:t>.</w:t>
-      </w:r>
-    </w:p>
-    <w:p>
-      <w:pPr>
-        <w:jc w:val="center"/>
-      </w:pPr>
-      <w:r>
-        <w:rPr>
-          <w:noProof/>
-        </w:rPr>
         <w:lastRenderedPageBreak/>
         <w:drawing>
-          <wp:inline distT="0" distB="0" distL="0" distR="0" wp14:anchorId="5F8D3F18" wp14:editId="232FB508">
-            <wp:extent cx="5876265" cy="3749040"/>
-            <wp:effectExtent l="0" t="0" r="0" b="3810"/>
-            <wp:docPr id="15643920" name="Picture 6"/>
+          <wp:inline distT="0" distB="0" distL="0" distR="0" wp14:anchorId="156D4E6B" wp14:editId="52FB3E43">
+            <wp:extent cx="5943600" cy="3647553"/>
+            <wp:effectExtent l="0" t="0" r="0" b="0"/>
+            <wp:docPr id="1410313888" name="Picture 1" descr="A screenshot of a graph&#10;&#10;Description automatically generated with low confidence"/>
             <wp:cNvGraphicFramePr>
               <a:graphicFrameLocks xmlns:a="http://schemas.openxmlformats.org/drawingml/2006/main" noChangeAspect="1"/>
             </wp:cNvGraphicFramePr>
@@ -674,13 +624,293 @@
               <a:graphicData uri="http://schemas.openxmlformats.org/drawingml/2006/picture">
                 <pic:pic xmlns:pic="http://schemas.openxmlformats.org/drawingml/2006/picture">
                   <pic:nvPicPr>
-                    <pic:cNvPr id="0" name="Picture 6"/>
+                    <pic:cNvPr id="1410313888" name="Picture 1" descr="A screenshot of a graph&#10;&#10;Description automatically generated with low confidence"/>
+                    <pic:cNvPicPr/>
+                  </pic:nvPicPr>
+                  <pic:blipFill>
+                    <a:blip r:embed="rId5"/>
+                    <a:stretch>
+                      <a:fillRect/>
+                    </a:stretch>
+                  </pic:blipFill>
+                  <pic:spPr>
+                    <a:xfrm>
+                      <a:off x="0" y="0"/>
+                      <a:ext cx="5943600" cy="3647553"/>
+                    </a:xfrm>
+                    <a:prstGeom prst="rect">
+                      <a:avLst/>
+                    </a:prstGeom>
+                  </pic:spPr>
+                </pic:pic>
+              </a:graphicData>
+            </a:graphic>
+          </wp:inline>
+        </w:drawing>
+      </w:r>
+    </w:p>
+    <w:p>
+      <w:pPr>
+        <w:jc w:val="center"/>
+        <w:rPr>
+          <w:sz w:val="20"/>
+          <w:szCs w:val="20"/>
+          <w:u w:val="single"/>
+        </w:rPr>
+      </w:pPr>
+      <w:r>
+        <w:rPr>
+          <w:sz w:val="20"/>
+          <w:szCs w:val="20"/>
+          <w:u w:val="single"/>
+        </w:rPr>
+        <w:t xml:space="preserve">Fig 2 – </w:t>
+      </w:r>
+      <w:r>
+        <w:rPr>
+          <w:sz w:val="20"/>
+          <w:szCs w:val="20"/>
+          <w:u w:val="single"/>
+        </w:rPr>
+        <w:t>Time series of shooting per position</w:t>
+      </w:r>
+    </w:p>
+    <w:p>
+      <w:pPr>
+        <w:jc w:val="center"/>
+        <w:rPr>
+          <w:sz w:val="20"/>
+          <w:szCs w:val="20"/>
+          <w:u w:val="single"/>
+        </w:rPr>
+      </w:pPr>
+      <w:r>
+        <w:drawing>
+          <wp:inline distT="0" distB="0" distL="0" distR="0" wp14:anchorId="673C8DCE" wp14:editId="297F4310">
+            <wp:extent cx="5943600" cy="3787140"/>
+            <wp:effectExtent l="0" t="0" r="0" b="3810"/>
+            <wp:docPr id="1389618484" name="Picture 1" descr="A picture containing screenshot, diagram, plot, line&#10;&#10;Description automatically generated"/>
+            <wp:cNvGraphicFramePr>
+              <a:graphicFrameLocks xmlns:a="http://schemas.openxmlformats.org/drawingml/2006/main" noChangeAspect="1"/>
+            </wp:cNvGraphicFramePr>
+            <a:graphic xmlns:a="http://schemas.openxmlformats.org/drawingml/2006/main">
+              <a:graphicData uri="http://schemas.openxmlformats.org/drawingml/2006/picture">
+                <pic:pic xmlns:pic="http://schemas.openxmlformats.org/drawingml/2006/picture">
+                  <pic:nvPicPr>
+                    <pic:cNvPr id="1389618484" name="Picture 1" descr="A picture containing screenshot, diagram, plot, line&#10;&#10;Description automatically generated"/>
+                    <pic:cNvPicPr/>
+                  </pic:nvPicPr>
+                  <pic:blipFill>
+                    <a:blip r:embed="rId6"/>
+                    <a:stretch>
+                      <a:fillRect/>
+                    </a:stretch>
+                  </pic:blipFill>
+                  <pic:spPr>
+                    <a:xfrm>
+                      <a:off x="0" y="0"/>
+                      <a:ext cx="5943600" cy="3787140"/>
+                    </a:xfrm>
+                    <a:prstGeom prst="rect">
+                      <a:avLst/>
+                    </a:prstGeom>
+                  </pic:spPr>
+                </pic:pic>
+              </a:graphicData>
+            </a:graphic>
+          </wp:inline>
+        </w:drawing>
+      </w:r>
+      <w:r>
+        <w:rPr>
+          <w:sz w:val="20"/>
+          <w:szCs w:val="20"/>
+          <w:u w:val="single"/>
+        </w:rPr>
+        <w:t xml:space="preserve"> </w:t>
+      </w:r>
+      <w:r>
+        <w:rPr>
+          <w:sz w:val="20"/>
+          <w:szCs w:val="20"/>
+          <w:u w:val="single"/>
+        </w:rPr>
+        <w:t>Fig</w:t>
+      </w:r>
+      <w:r>
+        <w:rPr>
+          <w:sz w:val="20"/>
+          <w:szCs w:val="20"/>
+          <w:u w:val="single"/>
+        </w:rPr>
+        <w:t xml:space="preserve"> 3</w:t>
+      </w:r>
+      <w:r>
+        <w:rPr>
+          <w:sz w:val="20"/>
+          <w:szCs w:val="20"/>
+          <w:u w:val="single"/>
+        </w:rPr>
+        <w:t>-a</w:t>
+      </w:r>
+      <w:r>
+        <w:rPr>
+          <w:sz w:val="20"/>
+          <w:szCs w:val="20"/>
+          <w:u w:val="single"/>
+        </w:rPr>
+        <w:t xml:space="preserve"> – </w:t>
+      </w:r>
+      <w:r>
+        <w:rPr>
+          <w:sz w:val="20"/>
+          <w:szCs w:val="20"/>
+          <w:u w:val="single"/>
+        </w:rPr>
+        <w:t>Time series of shooting per position</w:t>
+      </w:r>
+    </w:p>
+    <w:p>
+      <w:pPr>
+        <w:jc w:val="center"/>
+      </w:pPr>
+    </w:p>
+    <w:p>
+      <w:pPr>
+        <w:jc w:val="center"/>
+      </w:pPr>
+      <w:r>
+        <w:drawing>
+          <wp:inline distT="0" distB="0" distL="0" distR="0" wp14:anchorId="300A18AF" wp14:editId="5B8FB064">
+            <wp:extent cx="5943600" cy="3538220"/>
+            <wp:effectExtent l="0" t="0" r="0" b="5080"/>
+            <wp:docPr id="1757932926" name="Picture 1" descr="A picture containing colorfulness, screenshot, purple, magenta&#10;&#10;Description automatically generated"/>
+            <wp:cNvGraphicFramePr>
+              <a:graphicFrameLocks xmlns:a="http://schemas.openxmlformats.org/drawingml/2006/main" noChangeAspect="1"/>
+            </wp:cNvGraphicFramePr>
+            <a:graphic xmlns:a="http://schemas.openxmlformats.org/drawingml/2006/main">
+              <a:graphicData uri="http://schemas.openxmlformats.org/drawingml/2006/picture">
+                <pic:pic xmlns:pic="http://schemas.openxmlformats.org/drawingml/2006/picture">
+                  <pic:nvPicPr>
+                    <pic:cNvPr id="1757932926" name="Picture 1" descr="A picture containing colorfulness, screenshot, purple, magenta&#10;&#10;Description automatically generated"/>
+                    <pic:cNvPicPr/>
+                  </pic:nvPicPr>
+                  <pic:blipFill>
+                    <a:blip r:embed="rId7"/>
+                    <a:stretch>
+                      <a:fillRect/>
+                    </a:stretch>
+                  </pic:blipFill>
+                  <pic:spPr>
+                    <a:xfrm>
+                      <a:off x="0" y="0"/>
+                      <a:ext cx="5943600" cy="3538220"/>
+                    </a:xfrm>
+                    <a:prstGeom prst="rect">
+                      <a:avLst/>
+                    </a:prstGeom>
+                  </pic:spPr>
+                </pic:pic>
+              </a:graphicData>
+            </a:graphic>
+          </wp:inline>
+        </w:drawing>
+      </w:r>
+    </w:p>
+    <w:p>
+      <w:pPr>
+        <w:jc w:val="center"/>
+        <w:rPr>
+          <w:sz w:val="20"/>
+          <w:szCs w:val="20"/>
+          <w:u w:val="single"/>
+        </w:rPr>
+      </w:pPr>
+      <w:r>
+        <w:rPr>
+          <w:sz w:val="20"/>
+          <w:szCs w:val="20"/>
+          <w:u w:val="single"/>
+        </w:rPr>
+        <w:t xml:space="preserve">Fig </w:t>
+      </w:r>
+      <w:r>
+        <w:rPr>
+          <w:sz w:val="20"/>
+          <w:szCs w:val="20"/>
+          <w:u w:val="single"/>
+        </w:rPr>
+        <w:t>3</w:t>
+      </w:r>
+      <w:r>
+        <w:rPr>
+          <w:sz w:val="20"/>
+          <w:szCs w:val="20"/>
+          <w:u w:val="single"/>
+        </w:rPr>
+        <w:t>-b – Distribution of total shots made by positions &amp; shooting areas</w:t>
+      </w:r>
+    </w:p>
+    <w:p>
+      <w:pPr>
+        <w:jc w:val="center"/>
+        <w:rPr>
+          <w:sz w:val="20"/>
+          <w:szCs w:val="20"/>
+          <w:u w:val="single"/>
+        </w:rPr>
+      </w:pPr>
+    </w:p>
+    <w:p>
+      <w:pPr>
+        <w:pStyle w:val="Heading1"/>
+      </w:pPr>
+      <w:r>
+        <w:t>Machine Learning Predictions</w:t>
+      </w:r>
+    </w:p>
+    <w:p>
+      <w:r>
+        <w:t>Before running an algorithm model, it is important to check if there is a high level of collinearity among numeric values. If we find a solid correlation (&gt;0.7) between two variables, we can delete one as they display the same amount of information. Moreover, deleting one variable enables to reduce the dimensionality of the dataset, which is high with more than 60 features.</w:t>
+      </w:r>
+      <w:r>
+        <w:t xml:space="preserve"> The only observable correlation that could let us eliminate variables is related to the number of shots made in a game which is strongly correlated with the number of points made by a player during a season, which is normal after all. One can delete one of those variables, I decided to keep all of them and will constate the features importance later. </w:t>
+      </w:r>
+      <w:r>
+        <w:t>This</w:t>
+      </w:r>
+      <w:r>
+        <w:t xml:space="preserve"> correlation</w:t>
+      </w:r>
+      <w:r>
+        <w:t xml:space="preserve"> study excludes time intervals or Position for example as they consist of string variables converted into dummies variables later. </w:t>
+      </w:r>
+    </w:p>
+    <w:p>
+      <w:r>
+        <w:rPr>
+          <w:noProof/>
+        </w:rPr>
+        <w:lastRenderedPageBreak/>
+        <w:drawing>
+          <wp:inline distT="0" distB="0" distL="0" distR="0" wp14:anchorId="55476FAC" wp14:editId="27A8E43E">
+            <wp:extent cx="5943600" cy="4105275"/>
+            <wp:effectExtent l="0" t="0" r="0" b="9525"/>
+            <wp:docPr id="191899093" name="Picture 2"/>
+            <wp:cNvGraphicFramePr>
+              <a:graphicFrameLocks xmlns:a="http://schemas.openxmlformats.org/drawingml/2006/main" noChangeAspect="1"/>
+            </wp:cNvGraphicFramePr>
+            <a:graphic xmlns:a="http://schemas.openxmlformats.org/drawingml/2006/main">
+              <a:graphicData uri="http://schemas.openxmlformats.org/drawingml/2006/picture">
+                <pic:pic xmlns:pic="http://schemas.openxmlformats.org/drawingml/2006/picture">
+                  <pic:nvPicPr>
+                    <pic:cNvPr id="0" name="Picture 2"/>
                     <pic:cNvPicPr>
                       <a:picLocks noChangeAspect="1" noChangeArrowheads="1"/>
                     </pic:cNvPicPr>
                   </pic:nvPicPr>
                   <pic:blipFill>
-                    <a:blip r:embed="rId5">
+                    <a:blip r:embed="rId8">
                       <a:extLst>
                         <a:ext uri="{28A0092B-C50C-407E-A947-70E740481C1C}">
                           <a14:useLocalDpi xmlns:a14="http://schemas.microsoft.com/office/drawing/2010/main" val="0"/>
@@ -695,7 +925,7 @@
                   <pic:spPr bwMode="auto">
                     <a:xfrm>
                       <a:off x="0" y="0"/>
-                      <a:ext cx="5935306" cy="3786708"/>
+                      <a:ext cx="5943600" cy="4105275"/>
                     </a:xfrm>
                     <a:prstGeom prst="rect">
                       <a:avLst/>
@@ -727,276 +957,39 @@
           <w:szCs w:val="20"/>
           <w:u w:val="single"/>
         </w:rPr>
-        <w:t>Fig 2-</w:t>
-      </w:r>
-      <w:r>
-        <w:rPr>
-          <w:sz w:val="20"/>
-          <w:szCs w:val="20"/>
-          <w:u w:val="single"/>
-        </w:rPr>
-        <w:t>a</w:t>
-      </w:r>
-      <w:r>
-        <w:rPr>
-          <w:sz w:val="20"/>
-          <w:szCs w:val="20"/>
-          <w:u w:val="single"/>
-        </w:rPr>
-        <w:t xml:space="preserve"> – Distribution of total shots by shooting areas</w:t>
-      </w:r>
-    </w:p>
-    <w:p>
-      <w:pPr>
-        <w:jc w:val="center"/>
-      </w:pPr>
-      <w:r>
-        <w:rPr>
-          <w:noProof/>
-        </w:rPr>
-        <w:drawing>
-          <wp:inline distT="0" distB="0" distL="0" distR="0" wp14:anchorId="32F64838" wp14:editId="392AB69A">
-            <wp:extent cx="5882742" cy="3368040"/>
-            <wp:effectExtent l="0" t="0" r="3810" b="3810"/>
-            <wp:docPr id="1516229969" name="Picture 5"/>
-            <wp:cNvGraphicFramePr>
-              <a:graphicFrameLocks xmlns:a="http://schemas.openxmlformats.org/drawingml/2006/main" noChangeAspect="1"/>
-            </wp:cNvGraphicFramePr>
-            <a:graphic xmlns:a="http://schemas.openxmlformats.org/drawingml/2006/main">
-              <a:graphicData uri="http://schemas.openxmlformats.org/drawingml/2006/picture">
-                <pic:pic xmlns:pic="http://schemas.openxmlformats.org/drawingml/2006/picture">
-                  <pic:nvPicPr>
-                    <pic:cNvPr id="0" name="Picture 5"/>
-                    <pic:cNvPicPr>
-                      <a:picLocks noChangeAspect="1" noChangeArrowheads="1"/>
-                    </pic:cNvPicPr>
-                  </pic:nvPicPr>
-                  <pic:blipFill>
-                    <a:blip r:embed="rId6">
-                      <a:extLst>
-                        <a:ext uri="{28A0092B-C50C-407E-A947-70E740481C1C}">
-                          <a14:useLocalDpi xmlns:a14="http://schemas.microsoft.com/office/drawing/2010/main" val="0"/>
-                        </a:ext>
-                      </a:extLst>
-                    </a:blip>
-                    <a:srcRect/>
-                    <a:stretch>
-                      <a:fillRect/>
-                    </a:stretch>
-                  </pic:blipFill>
-                  <pic:spPr bwMode="auto">
-                    <a:xfrm>
-                      <a:off x="0" y="0"/>
-                      <a:ext cx="5928305" cy="3394126"/>
-                    </a:xfrm>
-                    <a:prstGeom prst="rect">
-                      <a:avLst/>
-                    </a:prstGeom>
-                    <a:noFill/>
-                    <a:ln>
-                      <a:noFill/>
-                    </a:ln>
-                  </pic:spPr>
-                </pic:pic>
-              </a:graphicData>
-            </a:graphic>
-          </wp:inline>
-        </w:drawing>
-      </w:r>
-    </w:p>
-    <w:p>
-      <w:pPr>
-        <w:jc w:val="center"/>
-        <w:rPr>
-          <w:sz w:val="20"/>
-          <w:szCs w:val="20"/>
-          <w:u w:val="single"/>
-        </w:rPr>
-      </w:pPr>
-      <w:r>
-        <w:rPr>
-          <w:sz w:val="20"/>
-          <w:szCs w:val="20"/>
-          <w:u w:val="single"/>
-        </w:rPr>
-        <w:t>Fig 2-b – Distribution of total shots made by positions &amp; shooting areas</w:t>
-      </w:r>
-    </w:p>
-    <w:p>
-      <w:pPr>
-        <w:jc w:val="both"/>
-      </w:pPr>
-      <w:r>
-        <w:lastRenderedPageBreak/>
-        <w:t xml:space="preserve">It was also important </w:t>
-      </w:r>
-      <w:r>
-        <w:t>to analyze if the time elapsed had an impact on the quality of the shot</w:t>
-      </w:r>
-      <w:r>
-        <w:t>s taken by players</w:t>
-      </w:r>
-      <w:r>
-        <w:t xml:space="preserve">. The following graph 3 represents number of shots made and missed </w:t>
-      </w:r>
-      <w:r>
-        <w:t>for every</w:t>
-      </w:r>
-      <w:r>
+        <w:t>Fig</w:t>
+      </w:r>
+      <w:r>
+        <w:rPr>
+          <w:sz w:val="20"/>
+          <w:szCs w:val="20"/>
+          <w:u w:val="single"/>
+        </w:rPr>
         <w:t xml:space="preserve"> </w:t>
       </w:r>
       <w:r>
         <w:rPr>
-          <w:b/>
-          <w:bCs/>
-        </w:rPr>
-        <w:t>2 minutes intervals</w:t>
-      </w:r>
-      <w:r>
-        <w:t xml:space="preserve">. A similar pattern among quarters was found. </w:t>
-      </w:r>
-      <w:r>
-        <w:rPr>
-          <w:b/>
-          <w:bCs/>
-        </w:rPr>
-        <w:t>It seems that shooting efficiency increases during a quarter before reaching a peak and start</w:t>
-      </w:r>
-      <w:r>
-        <w:rPr>
-          <w:b/>
-          <w:bCs/>
-        </w:rPr>
-        <w:t>s</w:t>
-      </w:r>
-      <w:r>
-        <w:rPr>
-          <w:b/>
-          <w:bCs/>
-        </w:rPr>
-        <w:t xml:space="preserve"> decreasing until reaching the lowest efficiency point during the last interval of the quarter</w:t>
-      </w:r>
-      <w:r>
-        <w:t xml:space="preserve">. The negative slope of the curve for each quarter might be explained by tiredness and a large number of impossible shots attempted few seconds before the end of the quarter. It is also interesting to note that </w:t>
-      </w:r>
-      <w:r>
-        <w:rPr>
-          <w:b/>
-          <w:bCs/>
-        </w:rPr>
-        <w:t>the last quarter (</w:t>
-      </w:r>
-      <w:r>
-        <w:rPr>
-          <w:b/>
-          <w:bCs/>
-        </w:rPr>
-        <w:t>from interval [36-38] to [46-48]</w:t>
-      </w:r>
-      <w:r>
-        <w:rPr>
-          <w:b/>
-          <w:bCs/>
-        </w:rPr>
-        <w:t>) is the quarter with the lowest efficiency percentage</w:t>
-      </w:r>
-      <w:r>
-        <w:rPr>
-          <w:b/>
-          <w:bCs/>
-        </w:rPr>
-        <w:t xml:space="preserve"> in average (45.5%)</w:t>
-      </w:r>
-      <w:r>
-        <w:rPr>
-          <w:b/>
-          <w:bCs/>
-        </w:rPr>
-        <w:t>.</w:t>
-      </w:r>
-    </w:p>
-    <w:p>
-      <w:pPr>
-        <w:jc w:val="center"/>
-      </w:pPr>
-      <w:r>
-        <w:rPr>
-          <w:noProof/>
-        </w:rPr>
-        <w:drawing>
-          <wp:inline distT="0" distB="0" distL="0" distR="0" wp14:anchorId="4ECA6931" wp14:editId="36DA429E">
-            <wp:extent cx="5960025" cy="3305175"/>
-            <wp:effectExtent l="0" t="0" r="3175" b="0"/>
-            <wp:docPr id="1944190322" name="Picture 4"/>
-            <wp:cNvGraphicFramePr>
-              <a:graphicFrameLocks xmlns:a="http://schemas.openxmlformats.org/drawingml/2006/main" noChangeAspect="1"/>
-            </wp:cNvGraphicFramePr>
-            <a:graphic xmlns:a="http://schemas.openxmlformats.org/drawingml/2006/main">
-              <a:graphicData uri="http://schemas.openxmlformats.org/drawingml/2006/picture">
-                <pic:pic xmlns:pic="http://schemas.openxmlformats.org/drawingml/2006/picture">
-                  <pic:nvPicPr>
-                    <pic:cNvPr id="0" name="Picture 4"/>
-                    <pic:cNvPicPr>
-                      <a:picLocks noChangeAspect="1" noChangeArrowheads="1"/>
-                    </pic:cNvPicPr>
-                  </pic:nvPicPr>
-                  <pic:blipFill>
-                    <a:blip r:embed="rId7">
-                      <a:extLst>
-                        <a:ext uri="{28A0092B-C50C-407E-A947-70E740481C1C}">
-                          <a14:useLocalDpi xmlns:a14="http://schemas.microsoft.com/office/drawing/2010/main" val="0"/>
-                        </a:ext>
-                      </a:extLst>
-                    </a:blip>
-                    <a:srcRect/>
-                    <a:stretch>
-                      <a:fillRect/>
-                    </a:stretch>
-                  </pic:blipFill>
-                  <pic:spPr bwMode="auto">
-                    <a:xfrm>
-                      <a:off x="0" y="0"/>
-                      <a:ext cx="6005064" cy="3330152"/>
-                    </a:xfrm>
-                    <a:prstGeom prst="rect">
-                      <a:avLst/>
-                    </a:prstGeom>
-                    <a:noFill/>
-                    <a:ln>
-                      <a:noFill/>
-                    </a:ln>
-                  </pic:spPr>
-                </pic:pic>
-              </a:graphicData>
-            </a:graphic>
-          </wp:inline>
-        </w:drawing>
-      </w:r>
-    </w:p>
-    <w:p>
-      <w:pPr>
-        <w:jc w:val="center"/>
-        <w:rPr>
-          <w:sz w:val="20"/>
-          <w:szCs w:val="20"/>
-          <w:u w:val="single"/>
-        </w:rPr>
-      </w:pPr>
-      <w:r>
-        <w:rPr>
-          <w:sz w:val="20"/>
-          <w:szCs w:val="20"/>
-          <w:u w:val="single"/>
-        </w:rPr>
-        <w:t>Fig 3 – Distribution of NBA shots by intervals of time</w:t>
-      </w:r>
-    </w:p>
-    <w:p>
-      <w:pPr>
-        <w:pStyle w:val="Heading1"/>
-      </w:pPr>
-      <w:r>
-        <w:t>Machine Learning Predictions</w:t>
+          <w:sz w:val="20"/>
+          <w:szCs w:val="20"/>
+          <w:u w:val="single"/>
+        </w:rPr>
+        <w:t>4</w:t>
+      </w:r>
+      <w:r>
+        <w:rPr>
+          <w:sz w:val="20"/>
+          <w:szCs w:val="20"/>
+          <w:u w:val="single"/>
+        </w:rPr>
+        <w:t xml:space="preserve"> – </w:t>
+      </w:r>
+      <w:r>
+        <w:rPr>
+          <w:sz w:val="20"/>
+          <w:szCs w:val="20"/>
+          <w:u w:val="single"/>
+        </w:rPr>
+        <w:t>Correlations among variables</w:t>
       </w:r>
     </w:p>
     <w:p>
@@ -1137,7 +1130,7 @@
                     </pic:cNvPicPr>
                   </pic:nvPicPr>
                   <pic:blipFill>
-                    <a:blip r:embed="rId8">
+                    <a:blip r:embed="rId9">
                       <a:extLst>
                         <a:ext uri="{28A0092B-C50C-407E-A947-70E740481C1C}">
                           <a14:useLocalDpi xmlns:a14="http://schemas.microsoft.com/office/drawing/2010/main" val="0"/>
@@ -1184,15 +1177,31 @@
           <w:szCs w:val="20"/>
           <w:u w:val="single"/>
         </w:rPr>
-        <w:t>Fig 4</w:t>
-      </w:r>
-      <w:r>
-        <w:rPr>
-          <w:sz w:val="20"/>
-          <w:szCs w:val="20"/>
-          <w:u w:val="single"/>
-        </w:rPr>
-        <w:t>-a</w:t>
+        <w:t>Fig</w:t>
+      </w:r>
+      <w:r>
+        <w:rPr>
+          <w:sz w:val="20"/>
+          <w:szCs w:val="20"/>
+          <w:u w:val="single"/>
+        </w:rPr>
+        <w:t xml:space="preserve"> 5</w:t>
+      </w:r>
+      <w:r>
+        <w:rPr>
+          <w:sz w:val="20"/>
+          <w:szCs w:val="20"/>
+          <w:u w:val="single"/>
+        </w:rPr>
+        <w:t>-</w:t>
+      </w:r>
+      <w:r>
+        <w:rPr>
+          <w:sz w:val="20"/>
+          <w:szCs w:val="20"/>
+          <w:u w:val="single"/>
+        </w:rPr>
+        <w:t>a</w:t>
       </w:r>
       <w:r>
         <w:rPr>
@@ -1237,7 +1246,7 @@
                     </pic:cNvPicPr>
                   </pic:nvPicPr>
                   <pic:blipFill>
-                    <a:blip r:embed="rId9">
+                    <a:blip r:embed="rId10">
                       <a:extLst>
                         <a:ext uri="{28A0092B-C50C-407E-A947-70E740481C1C}">
                           <a14:useLocalDpi xmlns:a14="http://schemas.microsoft.com/office/drawing/2010/main" val="0"/>
@@ -1284,7 +1293,15 @@
           <w:szCs w:val="20"/>
           <w:u w:val="single"/>
         </w:rPr>
-        <w:t>Fig 4</w:t>
+        <w:t xml:space="preserve">Fig </w:t>
+      </w:r>
+      <w:r>
+        <w:rPr>
+          <w:sz w:val="20"/>
+          <w:szCs w:val="20"/>
+          <w:u w:val="single"/>
+        </w:rPr>
+        <w:t>5</w:t>
       </w:r>
       <w:r>
         <w:rPr>
@@ -1553,7 +1570,23 @@
                 <w:sz w:val="20"/>
                 <w:szCs w:val="20"/>
               </w:rPr>
-              <w:t>F1 (2*Recall*Precision/(Recall+Precision)</w:t>
+              <w:t>F1 (2*Recall*Precision/(</w:t>
+            </w:r>
+            <w:proofErr w:type="spellStart"/>
+            <w:r>
+              <w:rPr>
+                <w:sz w:val="20"/>
+                <w:szCs w:val="20"/>
+              </w:rPr>
+              <w:t>Recall+Precision</w:t>
+            </w:r>
+            <w:proofErr w:type="spellEnd"/>
+            <w:r>
+              <w:rPr>
+                <w:sz w:val="20"/>
+                <w:szCs w:val="20"/>
+              </w:rPr>
+              <w:t>)</w:t>
             </w:r>
           </w:p>
         </w:tc>
@@ -1833,7 +1866,23 @@
                 <w:sz w:val="20"/>
                 <w:szCs w:val="20"/>
               </w:rPr>
-              <w:t>F1 (2*Recall*Precision/(Recall+Precision)</w:t>
+              <w:t>F1 (2*Recall*Precision/(</w:t>
+            </w:r>
+            <w:proofErr w:type="spellStart"/>
+            <w:r>
+              <w:rPr>
+                <w:sz w:val="20"/>
+                <w:szCs w:val="20"/>
+              </w:rPr>
+              <w:t>Recall+Precision</w:t>
+            </w:r>
+            <w:proofErr w:type="spellEnd"/>
+            <w:r>
+              <w:rPr>
+                <w:sz w:val="20"/>
+                <w:szCs w:val="20"/>
+              </w:rPr>
+              <w:t>)</w:t>
             </w:r>
           </w:p>
         </w:tc>
@@ -1896,7 +1945,23 @@
           <w:szCs w:val="20"/>
           <w:u w:val="single"/>
         </w:rPr>
-        <w:t>Fig 5 – Comparisons of predictive scoring</w:t>
+        <w:t xml:space="preserve">Fig </w:t>
+      </w:r>
+      <w:r>
+        <w:rPr>
+          <w:sz w:val="20"/>
+          <w:szCs w:val="20"/>
+          <w:u w:val="single"/>
+        </w:rPr>
+        <w:t>6</w:t>
+      </w:r>
+      <w:r>
+        <w:rPr>
+          <w:sz w:val="20"/>
+          <w:szCs w:val="20"/>
+          <w:u w:val="single"/>
+        </w:rPr>
+        <w:t xml:space="preserve"> – Comparisons of predictive scoring</w:t>
       </w:r>
     </w:p>
     <w:p>
@@ -1940,7 +2005,15 @@
         <w:t xml:space="preserve"> accuracy scores are 60.8% for random forest and 61.2% for XG Boost making them relatively equivalent regarding the results</w:t>
       </w:r>
       <w:r>
-        <w:t xml:space="preserve">. Missed and made shots are relatively well balanced in the outcome tested (y_test in the code) and it seems that </w:t>
+        <w:t>. Missed and made shots are relatively well balanced in the outcome tested (</w:t>
+      </w:r>
+      <w:proofErr w:type="spellStart"/>
+      <w:r>
+        <w:t>y_test</w:t>
+      </w:r>
+      <w:proofErr w:type="spellEnd"/>
+      <w:r>
+        <w:t xml:space="preserve"> in the code) and it seems that </w:t>
       </w:r>
       <w:r>
         <w:rPr>
@@ -1983,7 +2056,21 @@
           <w:b/>
           <w:bCs/>
         </w:rPr>
-        <w:t xml:space="preserve"> (see fig 5)</w:t>
+        <w:t xml:space="preserve"> (see fig </w:t>
+      </w:r>
+      <w:r>
+        <w:rPr>
+          <w:b/>
+          <w:bCs/>
+        </w:rPr>
+        <w:t>6</w:t>
+      </w:r>
+      <w:r>
+        <w:rPr>
+          <w:b/>
+          <w:bCs/>
+        </w:rPr>
+        <w:t>)</w:t>
       </w:r>
       <w:r>
         <w:rPr>
@@ -2029,6 +2116,73 @@
       </w:r>
       <w:r>
         <w:t xml:space="preserve"> reliable algorithm… </w:t>
+      </w:r>
+    </w:p>
+    <w:p>
+      <w:r>
+        <w:br w:type="page"/>
+      </w:r>
+    </w:p>
+    <w:p>
+      <w:pPr>
+        <w:jc w:val="both"/>
+      </w:pPr>
+      <w:r>
+        <w:rPr>
+          <w:noProof/>
+          <w:sz w:val="20"/>
+          <w:szCs w:val="20"/>
+          <w:u w:val="single"/>
+        </w:rPr>
+        <w:lastRenderedPageBreak/>
+        <w:drawing>
+          <wp:inline distT="0" distB="0" distL="0" distR="0" wp14:anchorId="07436748" wp14:editId="643C8E96">
+            <wp:extent cx="8688619" cy="5257800"/>
+            <wp:effectExtent l="635" t="0" r="0" b="0"/>
+            <wp:docPr id="379363242" name="Picture 1"/>
+            <wp:cNvGraphicFramePr>
+              <a:graphicFrameLocks xmlns:a="http://schemas.openxmlformats.org/drawingml/2006/main" noChangeAspect="1"/>
+            </wp:cNvGraphicFramePr>
+            <a:graphic xmlns:a="http://schemas.openxmlformats.org/drawingml/2006/main">
+              <a:graphicData uri="http://schemas.openxmlformats.org/drawingml/2006/picture">
+                <pic:pic xmlns:pic="http://schemas.openxmlformats.org/drawingml/2006/picture">
+                  <pic:nvPicPr>
+                    <pic:cNvPr id="0" name="Picture 1"/>
+                    <pic:cNvPicPr>
+                      <a:picLocks noChangeAspect="1" noChangeArrowheads="1"/>
+                    </pic:cNvPicPr>
+                  </pic:nvPicPr>
+                  <pic:blipFill>
+                    <a:blip r:embed="rId11">
+                      <a:extLst>
+                        <a:ext uri="{28A0092B-C50C-407E-A947-70E740481C1C}">
+                          <a14:useLocalDpi xmlns:a14="http://schemas.microsoft.com/office/drawing/2010/main" val="0"/>
+                        </a:ext>
+                      </a:extLst>
+                    </a:blip>
+                    <a:srcRect/>
+                    <a:stretch>
+                      <a:fillRect/>
+                    </a:stretch>
+                  </pic:blipFill>
+                  <pic:spPr bwMode="auto">
+                    <a:xfrm rot="5400000">
+                      <a:off x="0" y="0"/>
+                      <a:ext cx="8696521" cy="5262582"/>
+                    </a:xfrm>
+                    <a:prstGeom prst="rect">
+                      <a:avLst/>
+                    </a:prstGeom>
+                    <a:noFill/>
+                    <a:ln>
+                      <a:noFill/>
+                    </a:ln>
+                  </pic:spPr>
+                </pic:pic>
+              </a:graphicData>
+            </a:graphic>
+          </wp:inline>
+        </w:drawing>
       </w:r>
     </w:p>
     <w:sectPr>

</xml_diff>